<commit_message>
Merging with local folder
</commit_message>
<xml_diff>
--- a/Manual/Manual.docx
+++ b/Manual/Manual.docx
@@ -122,7 +122,6 @@
                             </wps:style>
                             <wps:txbx>
                               <w:txbxContent>
-                                <w:bookmarkStart w:id="0" w:name="_GoBack" w:displacedByCustomXml="next"/>
                                 <w:sdt>
                                   <w:sdtPr>
                                     <w:rPr>
@@ -209,11 +208,10 @@
                                         <w:rPr>
                                           <w:color w:val="FFFFFF" w:themeColor="background1"/>
                                         </w:rPr>
-                                        <w:t>mflima.com</w:t>
+                                        <w:t>malima.cc</w:t>
                                       </w:r>
                                     </w:sdtContent>
                                   </w:sdt>
-                                  <w:bookmarkEnd w:id="0"/>
                                 </w:p>
                               </w:txbxContent>
                             </wps:txbx>
@@ -329,7 +327,6 @@
                     <v:rect id="Rectangle 195" o:spid="_x0000_s1028" style="position:absolute;top:40943;width:68580;height:50292;visibility:visible;mso-wrap-style:square;v-text-anchor:bottom" o:gfxdata="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" fillcolor="#549e39 [3204]" stroked="f" strokeweight="1pt">
                       <v:textbox inset="36pt,57.6pt,36pt,36pt">
                         <w:txbxContent>
-                          <w:bookmarkStart w:id="1" w:name="_GoBack" w:displacedByCustomXml="next"/>
                           <w:sdt>
                             <w:sdtPr>
                               <w:rPr>
@@ -416,11 +413,10 @@
                                   <w:rPr>
                                     <w:color w:val="FFFFFF" w:themeColor="background1"/>
                                   </w:rPr>
-                                  <w:t>mflima.com</w:t>
+                                  <w:t>malima.cc</w:t>
                                 </w:r>
                               </w:sdtContent>
                             </w:sdt>
-                            <w:bookmarkEnd w:id="1"/>
                           </w:p>
                         </w:txbxContent>
                       </v:textbox>
@@ -1172,12 +1168,12 @@
       <w:pPr>
         <w:pStyle w:val="Heading1"/>
       </w:pPr>
-      <w:bookmarkStart w:id="2" w:name="_Toc414483398"/>
+      <w:bookmarkStart w:id="0" w:name="_Toc414483398"/>
       <w:r>
         <w:lastRenderedPageBreak/>
         <w:t>Project</w:t>
       </w:r>
-      <w:bookmarkEnd w:id="2"/>
+      <w:bookmarkEnd w:id="0"/>
     </w:p>
     <w:p>
       <w:pPr>
@@ -1196,11 +1192,11 @@
       <w:pPr>
         <w:pStyle w:val="Heading2"/>
       </w:pPr>
-      <w:bookmarkStart w:id="3" w:name="_Toc414483399"/>
+      <w:bookmarkStart w:id="1" w:name="_Toc414483399"/>
       <w:r>
         <w:t>Build</w:t>
       </w:r>
-      <w:bookmarkEnd w:id="3"/>
+      <w:bookmarkEnd w:id="1"/>
     </w:p>
     <w:p>
       <w:pPr>
@@ -1276,11 +1272,11 @@
       <w:pPr>
         <w:pStyle w:val="Heading2"/>
       </w:pPr>
-      <w:bookmarkStart w:id="4" w:name="_Toc414483400"/>
+      <w:bookmarkStart w:id="2" w:name="_Toc414483400"/>
       <w:r>
         <w:t>Run</w:t>
       </w:r>
-      <w:bookmarkEnd w:id="4"/>
+      <w:bookmarkEnd w:id="2"/>
     </w:p>
     <w:p>
       <w:r>
@@ -1573,12 +1569,12 @@
       <w:pPr>
         <w:pStyle w:val="Heading1"/>
       </w:pPr>
-      <w:bookmarkStart w:id="5" w:name="_Toc414483401"/>
+      <w:bookmarkStart w:id="3" w:name="_Toc414483401"/>
       <w:r>
         <w:lastRenderedPageBreak/>
         <w:t>Configuration Files</w:t>
       </w:r>
-      <w:bookmarkEnd w:id="5"/>
+      <w:bookmarkEnd w:id="3"/>
     </w:p>
     <w:p>
       <w:pPr>
@@ -1643,15 +1639,18 @@
       <w:pPr>
         <w:pStyle w:val="Heading2"/>
       </w:pPr>
-      <w:bookmarkStart w:id="6" w:name="_Toc414483402"/>
+      <w:bookmarkStart w:id="4" w:name="_Toc414483402"/>
       <w:r>
         <w:t>Last</w:t>
       </w:r>
-      <w:bookmarkEnd w:id="6"/>
+      <w:bookmarkEnd w:id="4"/>
     </w:p>
     <w:p>
       <w:r>
-        <w:t>The last file (</w:t>
+        <w:t xml:space="preserve">The last file </w:t>
+      </w:r>
+      <w:r>
+        <w:t>(</w:t>
       </w:r>
       <w:proofErr w:type="spellStart"/>
       <w:r>
@@ -1659,7 +1658,10 @@
       </w:r>
       <w:proofErr w:type="spellEnd"/>
       <w:r>
-        <w:t xml:space="preserve">) contains solely the last </w:t>
+        <w:t xml:space="preserve">) </w:t>
+      </w:r>
+      <w:r>
+        <w:t xml:space="preserve">contains solely the last </w:t>
       </w:r>
       <w:hyperlink w:anchor="btarget" w:history="1">
         <w:r>
@@ -1688,11 +1690,11 @@
       <w:pPr>
         <w:pStyle w:val="Heading2"/>
       </w:pPr>
-      <w:bookmarkStart w:id="7" w:name="_Toc414483403"/>
+      <w:bookmarkStart w:id="5" w:name="_Toc414483403"/>
       <w:r>
         <w:t>Target</w:t>
       </w:r>
-      <w:bookmarkEnd w:id="7"/>
+      <w:bookmarkEnd w:id="5"/>
     </w:p>
     <w:p>
       <w:r>
@@ -1767,24 +1769,34 @@
       <w:pPr>
         <w:pStyle w:val="Heading2"/>
       </w:pPr>
-      <w:bookmarkStart w:id="8" w:name="_Toc414483404"/>
+      <w:bookmarkStart w:id="6" w:name="_Toc414483404"/>
       <w:r>
         <w:t>History</w:t>
       </w:r>
-      <w:bookmarkEnd w:id="8"/>
+      <w:bookmarkEnd w:id="6"/>
     </w:p>
     <w:p>
       <w:r>
         <w:t xml:space="preserve">For each </w:t>
       </w:r>
-      <w:hyperlink w:anchor="btarget" w:history="1">
-        <w:r>
-          <w:rPr>
-            <w:rStyle w:val="Hyperlink"/>
-          </w:rPr>
-          <w:t>Target</w:t>
-        </w:r>
-      </w:hyperlink>
+      <w:r>
+        <w:fldChar w:fldCharType="begin"/>
+      </w:r>
+      <w:r>
+        <w:instrText xml:space="preserve"> HYPERLINK  \l "btarget" </w:instrText>
+      </w:r>
+      <w:r>
+        <w:fldChar w:fldCharType="separate"/>
+      </w:r>
+      <w:r>
+        <w:rPr>
+          <w:rStyle w:val="Hyperlink"/>
+        </w:rPr>
+        <w:t>Target</w:t>
+      </w:r>
+      <w:r>
+        <w:fldChar w:fldCharType="end"/>
+      </w:r>
       <w:r>
         <w:t>, there is a history file containing the last 100 entries. The file name for each is &lt;TARGET&gt;.history.</w:t>
       </w:r>
@@ -1801,22 +1813,22 @@
       <w:pPr>
         <w:pStyle w:val="Heading1"/>
       </w:pPr>
-      <w:bookmarkStart w:id="9" w:name="_Toc414483405"/>
+      <w:bookmarkStart w:id="7" w:name="_Toc414483405"/>
       <w:r>
         <w:lastRenderedPageBreak/>
         <w:t>Glossary</w:t>
       </w:r>
-      <w:bookmarkEnd w:id="9"/>
+      <w:bookmarkEnd w:id="7"/>
     </w:p>
     <w:p>
-      <w:bookmarkStart w:id="10" w:name="bargument"/>
+      <w:bookmarkStart w:id="8" w:name="bargument"/>
       <w:r>
         <w:rPr>
           <w:b/>
         </w:rPr>
         <w:t>Argument</w:t>
       </w:r>
-      <w:bookmarkEnd w:id="10"/>
+      <w:bookmarkEnd w:id="8"/>
       <w:r>
         <w:t xml:space="preserve">: What command should be sent to the </w:t>
       </w:r>
@@ -1838,7 +1850,7 @@
       </w:r>
     </w:p>
     <w:p>
-      <w:bookmarkStart w:id="11" w:name="blauncherwin"/>
+      <w:bookmarkStart w:id="9" w:name="blauncherwin"/>
       <w:proofErr w:type="spellStart"/>
       <w:r>
         <w:rPr>
@@ -1846,14 +1858,14 @@
         </w:rPr>
         <w:t>LauncherWin</w:t>
       </w:r>
-      <w:bookmarkEnd w:id="11"/>
+      <w:bookmarkEnd w:id="9"/>
       <w:proofErr w:type="spellEnd"/>
       <w:r>
         <w:t>: The most awesome application ever!</w:t>
       </w:r>
     </w:p>
     <w:p>
-      <w:bookmarkStart w:id="12" w:name="bmainmode"/>
+      <w:bookmarkStart w:id="10" w:name="bmainmode"/>
       <w:proofErr w:type="spellStart"/>
       <w:r>
         <w:rPr>
@@ -1861,7 +1873,7 @@
         </w:rPr>
         <w:t>MainMode</w:t>
       </w:r>
-      <w:bookmarkEnd w:id="12"/>
+      <w:bookmarkEnd w:id="10"/>
       <w:proofErr w:type="spellEnd"/>
       <w:r>
         <w:t xml:space="preserve">: This is the main visual window with which the user interacts. Only one instance </w:t>
@@ -1876,7 +1888,7 @@
       </w:r>
     </w:p>
     <w:p>
-      <w:bookmarkStart w:id="13" w:name="bmainwindow"/>
+      <w:bookmarkStart w:id="11" w:name="bmainwindow"/>
       <w:proofErr w:type="spellStart"/>
       <w:r>
         <w:rPr>
@@ -1884,14 +1896,14 @@
         </w:rPr>
         <w:t>MainWindow</w:t>
       </w:r>
-      <w:bookmarkEnd w:id="13"/>
+      <w:bookmarkEnd w:id="11"/>
       <w:proofErr w:type="spellEnd"/>
       <w:r>
         <w:t xml:space="preserve">: The visual window with the Target and Argument textboxes. </w:t>
       </w:r>
     </w:p>
     <w:p>
-      <w:bookmarkStart w:id="14" w:name="bmothermode"/>
+      <w:bookmarkStart w:id="12" w:name="bmothermode"/>
       <w:proofErr w:type="spellStart"/>
       <w:r>
         <w:rPr>
@@ -1899,7 +1911,7 @@
         </w:rPr>
         <w:t>MotherMode</w:t>
       </w:r>
-      <w:bookmarkEnd w:id="14"/>
+      <w:bookmarkEnd w:id="12"/>
       <w:proofErr w:type="spellEnd"/>
       <w:r>
         <w:t xml:space="preserve">: This execution mode runs in the background. It is the one that auto starts with Windows with the link at the Startup folder. It listens to hotkeys based on a configuration file and executes a new instance of itself with a parameter attached to the command, meaning that it will launch a </w:t>
@@ -1922,14 +1934,14 @@
       </w:r>
     </w:p>
     <w:p>
-      <w:bookmarkStart w:id="15" w:name="bparameter"/>
+      <w:bookmarkStart w:id="13" w:name="bparameter"/>
       <w:r>
         <w:rPr>
           <w:b/>
         </w:rPr>
         <w:t>Parameter</w:t>
       </w:r>
-      <w:bookmarkEnd w:id="15"/>
+      <w:bookmarkEnd w:id="13"/>
       <w:r>
         <w:t xml:space="preserve">: When launching in </w:t>
       </w:r>
@@ -1975,7 +1987,7 @@
       </w:r>
     </w:p>
     <w:p>
-      <w:bookmarkStart w:id="16" w:name="bsingleinstance"/>
+      <w:bookmarkStart w:id="14" w:name="bsingleinstance"/>
       <w:proofErr w:type="spellStart"/>
       <w:r>
         <w:rPr>
@@ -1995,7 +2007,7 @@
         </w:rPr>
         <w:t>nstance</w:t>
       </w:r>
-      <w:bookmarkEnd w:id="16"/>
+      <w:bookmarkEnd w:id="14"/>
       <w:proofErr w:type="spellEnd"/>
       <w:r>
         <w:t xml:space="preserve">: </w:t>
@@ -2050,14 +2062,14 @@
       </w:r>
     </w:p>
     <w:p>
-      <w:bookmarkStart w:id="17" w:name="btarget"/>
+      <w:bookmarkStart w:id="15" w:name="btarget"/>
       <w:r>
         <w:rPr>
           <w:b/>
         </w:rPr>
         <w:t>Target</w:t>
       </w:r>
-      <w:bookmarkEnd w:id="17"/>
+      <w:bookmarkEnd w:id="15"/>
       <w:r>
         <w:t xml:space="preserve">: What kind of command should be </w:t>
       </w:r>
@@ -2077,6 +2089,8 @@
       <w:r>
         <w:t xml:space="preserve"> based on a configuration file.</w:t>
       </w:r>
+      <w:bookmarkStart w:id="16" w:name="_GoBack"/>
+      <w:bookmarkEnd w:id="16"/>
     </w:p>
     <w:p/>
     <w:sectPr>
@@ -2472,7 +2486,7 @@
                                 <w:sz w:val="24"/>
                                 <w:szCs w:val="24"/>
                               </w:rPr>
-                              <w:t>1</w:t>
+                              <w:t>4</w:t>
                             </w:r>
                             <w:r>
                               <w:rPr>
@@ -2572,7 +2586,7 @@
                           <w:sz w:val="24"/>
                           <w:szCs w:val="24"/>
                         </w:rPr>
-                        <w:t>1</w:t>
+                        <w:t>4</w:t>
                       </w:r>
                       <w:r>
                         <w:rPr>
@@ -3681,7 +3695,7 @@
 <CoverPageProperties xmlns="http://schemas.microsoft.com/office/2006/coverPageProps">
   <PublishDate/>
   <Abstract/>
-  <CompanyAddress>mflima.com</CompanyAddress>
+  <CompanyAddress>malima.cc</CompanyAddress>
   <CompanyPhone/>
   <CompanyFax/>
   <CompanyEmail/>
@@ -3701,7 +3715,7 @@
 </file>
 
 <file path=customXml/itemProps2.xml><?xml version="1.0" encoding="utf-8"?>
-<ds:datastoreItem xmlns:ds="http://schemas.openxmlformats.org/officeDocument/2006/customXml" ds:itemID="{20130C9C-E0AB-4F7B-8AF6-41AF1BE3FFE6}">
+<ds:datastoreItem xmlns:ds="http://schemas.openxmlformats.org/officeDocument/2006/customXml" ds:itemID="{6D1AE0B7-5626-4B06-AAB6-8D8CD18CD6F5}">
   <ds:schemaRefs>
     <ds:schemaRef ds:uri="http://schemas.openxmlformats.org/officeDocument/2006/bibliography"/>
   </ds:schemaRefs>

</xml_diff>